<commit_message>
Updated "Payer" textual description
</commit_message>
<xml_diff>
--- a/Descriptions textuelles des cas d'utilisation/Payer.docx
+++ b/Descriptions textuelles des cas d'utilisation/Payer.docx
@@ -339,22 +339,249 @@
         <w:t>N1 : L</w:t>
       </w:r>
       <w:r>
-        <w:t xml:space="preserve">e système propose un formulaire </w:t>
-      </w:r>
-      <w:r>
-        <w:t xml:space="preserve">(pré-rempli) </w:t>
+        <w:t xml:space="preserve">e système </w:t>
+      </w:r>
+      <w:r>
+        <w:t>récupère les informations de paiement et les affiche à l’écran</w:t>
+      </w:r>
+    </w:p>
+    <w:p>
+      <w:pPr>
+        <w:pStyle w:val="Paragraphedeliste"/>
+        <w:numPr>
+          <w:ilvl w:val="1"/>
+          <w:numId w:val="4"/>
+        </w:numPr>
+      </w:pPr>
+      <w:r>
+        <w:t>N2 : L’utilisateur valide ce mode de paiement</w:t>
+      </w:r>
+    </w:p>
+    <w:p>
+      <w:pPr>
+        <w:pStyle w:val="Paragraphedeliste"/>
+        <w:numPr>
+          <w:ilvl w:val="1"/>
+          <w:numId w:val="4"/>
+        </w:numPr>
+      </w:pPr>
+      <w:r>
+        <w:t>N3</w:t>
+      </w:r>
+      <w:r>
+        <w:t xml:space="preserve"> : Le système </w:t>
+      </w:r>
+      <w:r>
+        <w:t>envoie les informations au serveur du système interbancaire</w:t>
+      </w:r>
+    </w:p>
+    <w:p>
+      <w:pPr>
+        <w:pStyle w:val="Paragraphedeliste"/>
+        <w:numPr>
+          <w:ilvl w:val="1"/>
+          <w:numId w:val="4"/>
+        </w:numPr>
+      </w:pPr>
+      <w:r>
+        <w:t>N4</w:t>
+      </w:r>
+      <w:r>
+        <w:t xml:space="preserve"> : Le système </w:t>
+      </w:r>
+      <w:r>
+        <w:t>interbancaire confirme le paiement</w:t>
+      </w:r>
+    </w:p>
+    <w:p>
+      <w:pPr>
+        <w:pStyle w:val="Paragraphedeliste"/>
+        <w:numPr>
+          <w:ilvl w:val="1"/>
+          <w:numId w:val="4"/>
+        </w:numPr>
+      </w:pPr>
+      <w:r>
+        <w:t>N5 : Le système informe l’utilisateur que le paiement a bien été effectué</w:t>
+      </w:r>
+    </w:p>
+    <w:p>
+      <w:pPr>
+        <w:pStyle w:val="Paragraphedeliste"/>
+        <w:numPr>
+          <w:ilvl w:val="1"/>
+          <w:numId w:val="4"/>
+        </w:numPr>
+      </w:pPr>
+      <w:r>
+        <w:t>N6 : Le système envoie une copie de la facture par mail</w:t>
+      </w:r>
+    </w:p>
+    <w:p>
+      <w:pPr>
+        <w:pStyle w:val="Paragraphedeliste"/>
+        <w:numPr>
+          <w:ilvl w:val="1"/>
+          <w:numId w:val="4"/>
+        </w:numPr>
+      </w:pPr>
+      <w:r>
+        <w:t>N7 : Le système redirige l’utilisateur vers la page d’accueil</w:t>
+      </w:r>
+    </w:p>
+    <w:p>
+      <w:pPr>
+        <w:pStyle w:val="Paragraphedeliste"/>
+        <w:ind w:left="1440"/>
+      </w:pPr>
+    </w:p>
+    <w:p>
+      <w:pPr>
+        <w:rPr>
+          <w:b/>
+        </w:rPr>
+      </w:pPr>
+      <w:r>
+        <w:rPr>
+          <w:b/>
+        </w:rPr>
+        <w:br w:type="page"/>
+      </w:r>
+    </w:p>
+    <w:p>
+      <w:pPr>
+        <w:pStyle w:val="Paragraphedeliste"/>
+        <w:numPr>
+          <w:ilvl w:val="0"/>
+          <w:numId w:val="4"/>
+        </w:numPr>
+        <w:rPr>
+          <w:b/>
+        </w:rPr>
+      </w:pPr>
+      <w:r>
+        <w:rPr>
+          <w:b/>
+        </w:rPr>
+        <w:lastRenderedPageBreak/>
+        <w:t>S</w:t>
+      </w:r>
+      <w:r>
+        <w:rPr>
+          <w:b/>
+        </w:rPr>
+        <w:t>cénarios alternatifs</w:t>
+      </w:r>
+      <w:r>
+        <w:rPr>
+          <w:b/>
+        </w:rPr>
+        <w:t> :</w:t>
+      </w:r>
+    </w:p>
+    <w:p>
+      <w:pPr>
+        <w:pStyle w:val="Paragraphedeliste"/>
+        <w:numPr>
+          <w:ilvl w:val="1"/>
+          <w:numId w:val="4"/>
+        </w:numPr>
+        <w:rPr>
+          <w:b/>
+        </w:rPr>
+      </w:pPr>
+      <w:r>
+        <w:t>A1</w:t>
+      </w:r>
+      <w:r>
+        <w:t> : Le système interbancaire refuse le paiement</w:t>
+      </w:r>
+    </w:p>
+    <w:p>
+      <w:pPr>
+        <w:pStyle w:val="Paragraphedeliste"/>
+        <w:ind w:left="1440"/>
+        <w:rPr>
+          <w:i/>
+        </w:rPr>
+      </w:pPr>
+      <w:r>
+        <w:rPr>
+          <w:i/>
+        </w:rPr>
+        <w:t>Commence à l’étape N4 du scénario nominal</w:t>
+      </w:r>
+    </w:p>
+    <w:p>
+      <w:pPr>
+        <w:pStyle w:val="Paragraphedeliste"/>
+        <w:numPr>
+          <w:ilvl w:val="1"/>
+          <w:numId w:val="4"/>
+        </w:numPr>
+      </w:pPr>
+      <w:r>
+        <w:t>A1</w:t>
+      </w:r>
+      <w:r>
+        <w:t>.</w:t>
+      </w:r>
+      <w:r>
+        <w:t xml:space="preserve">4 : </w:t>
+      </w:r>
+      <w:r>
+        <w:t>Le</w:t>
+      </w:r>
+      <w:r>
+        <w:t xml:space="preserve"> système prévient l’utilisateur que le paiement a été refusé</w:t>
+      </w:r>
+    </w:p>
+    <w:p>
+      <w:pPr>
+        <w:pStyle w:val="Paragraphedeliste"/>
+        <w:numPr>
+          <w:ilvl w:val="1"/>
+          <w:numId w:val="4"/>
+        </w:numPr>
+      </w:pPr>
+      <w:r>
+        <w:t>A1</w:t>
+      </w:r>
+      <w:r>
+        <w:t>.5 : Le système propose à l’utilisateur de payer avec une autre carte</w:t>
+      </w:r>
+    </w:p>
+    <w:p>
+      <w:pPr>
+        <w:pStyle w:val="Paragraphedeliste"/>
+        <w:ind w:left="1440"/>
+        <w:rPr>
+          <w:i/>
+        </w:rPr>
+      </w:pPr>
+      <w:r>
+        <w:rPr>
+          <w:i/>
+        </w:rPr>
+        <w:t>Le scéna</w:t>
+      </w:r>
+      <w:r>
+        <w:rPr>
+          <w:i/>
+        </w:rPr>
+        <w:t>rio nominal reprend à l’étape N2</w:t>
       </w:r>
       <w:bookmarkStart w:id="0" w:name="_GoBack"/>
       <w:bookmarkEnd w:id="0"/>
-      <w:r>
-        <w:t>de paiement à l</w:t>
-      </w:r>
-      <w:r>
-        <w:t>’utilisateur</w:t>
-      </w:r>
-      <w:r>
-        <w:t xml:space="preserve"> afin de renseigner un numéro de CB ainsi que le cryptogramme visuel</w:t>
-      </w:r>
+    </w:p>
+    <w:p>
+      <w:pPr>
+        <w:pStyle w:val="Paragraphedeliste"/>
+        <w:ind w:left="1440"/>
+        <w:rPr>
+          <w:i/>
+        </w:rPr>
+      </w:pPr>
     </w:p>
     <w:p>
       <w:pPr>
@@ -363,15 +590,33 @@
           <w:ilvl w:val="1"/>
           <w:numId w:val="4"/>
         </w:numPr>
-      </w:pPr>
-      <w:r>
-        <w:t>N</w:t>
-      </w:r>
-      <w:r>
-        <w:t>2</w:t>
-      </w:r>
-      <w:r>
-        <w:t> : L’utilisateur remplit le formulaire</w:t>
+        <w:rPr>
+          <w:b/>
+        </w:rPr>
+      </w:pPr>
+      <w:r>
+        <w:t>A2</w:t>
+      </w:r>
+      <w:r>
+        <w:t xml:space="preserve"> : L’utilisateur </w:t>
+      </w:r>
+      <w:r>
+        <w:t>veut payer avec une autre CB</w:t>
+      </w:r>
+    </w:p>
+    <w:p>
+      <w:pPr>
+        <w:pStyle w:val="Paragraphedeliste"/>
+        <w:ind w:left="1440"/>
+        <w:rPr>
+          <w:i/>
+        </w:rPr>
+      </w:pPr>
+      <w:r>
+        <w:rPr>
+          <w:i/>
+        </w:rPr>
+        <w:t>Commence à l’étape N2 du scénario nominal</w:t>
       </w:r>
     </w:p>
     <w:p>
@@ -383,13 +628,22 @@
         </w:numPr>
       </w:pPr>
       <w:r>
-        <w:t>N3</w:t>
-      </w:r>
-      <w:r>
-        <w:t xml:space="preserve"> : Le système </w:t>
-      </w:r>
-      <w:r>
-        <w:t>envoie les informations au serveur du système interbancaire</w:t>
+        <w:t>A</w:t>
+      </w:r>
+      <w:r>
+        <w:t>2</w:t>
+      </w:r>
+      <w:r>
+        <w:t>.</w:t>
+      </w:r>
+      <w:r>
+        <w:t xml:space="preserve">2 : </w:t>
+      </w:r>
+      <w:r>
+        <w:t>L</w:t>
+      </w:r>
+      <w:r>
+        <w:t>’utilisateur choisit un autre mode de paiement</w:t>
       </w:r>
     </w:p>
     <w:p>
@@ -401,13 +655,16 @@
         </w:numPr>
       </w:pPr>
       <w:r>
-        <w:t>N4</w:t>
-      </w:r>
-      <w:r>
-        <w:t xml:space="preserve"> : Le système </w:t>
-      </w:r>
-      <w:r>
-        <w:t>interbancaire confirme le paiement</w:t>
+        <w:t xml:space="preserve">A2.3 : Le système propose </w:t>
+      </w:r>
+      <w:r>
+        <w:t>un formulaire à l’utilisateur afin de renseig</w:t>
+      </w:r>
+      <w:r>
+        <w:t>ner un numéro de CB ainsi qu’un</w:t>
+      </w:r>
+      <w:r>
+        <w:t xml:space="preserve"> cryptogramme visuel</w:t>
       </w:r>
     </w:p>
     <w:p>
@@ -419,97 +676,28 @@
         </w:numPr>
       </w:pPr>
       <w:r>
-        <w:t>N5 : Le système informe l’utilisateur que le paiement a bien été effectué</w:t>
-      </w:r>
-    </w:p>
-    <w:p>
-      <w:pPr>
-        <w:pStyle w:val="Paragraphedeliste"/>
-        <w:numPr>
-          <w:ilvl w:val="1"/>
-          <w:numId w:val="4"/>
-        </w:numPr>
-      </w:pPr>
-      <w:r>
-        <w:t>N6 : Le système envoie une copie de la facture par mail</w:t>
-      </w:r>
-    </w:p>
-    <w:p>
-      <w:pPr>
-        <w:pStyle w:val="Paragraphedeliste"/>
-        <w:numPr>
-          <w:ilvl w:val="1"/>
-          <w:numId w:val="4"/>
-        </w:numPr>
-      </w:pPr>
-      <w:r>
-        <w:t>N7 : Le système redirige l’utilisateur vers la page d’accueil</w:t>
+        <w:t>A2.4 : L’utilisateur remplit le formulaire</w:t>
       </w:r>
     </w:p>
     <w:p>
       <w:pPr>
         <w:pStyle w:val="Paragraphedeliste"/>
         <w:ind w:left="1440"/>
-      </w:pPr>
-    </w:p>
-    <w:p>
-      <w:pPr>
-        <w:pStyle w:val="Paragraphedeliste"/>
-        <w:numPr>
-          <w:ilvl w:val="0"/>
-          <w:numId w:val="4"/>
-        </w:numPr>
-        <w:rPr>
-          <w:b/>
-        </w:rPr>
-      </w:pPr>
-      <w:r>
-        <w:rPr>
-          <w:b/>
-        </w:rPr>
-        <w:t>S</w:t>
-      </w:r>
-      <w:r>
-        <w:rPr>
-          <w:b/>
-        </w:rPr>
-        <w:t>cénarios alternatifs</w:t>
-      </w:r>
-      <w:r>
-        <w:rPr>
-          <w:b/>
-        </w:rPr>
-        <w:t> :</w:t>
-      </w:r>
-    </w:p>
-    <w:p>
-      <w:pPr>
-        <w:pStyle w:val="Paragraphedeliste"/>
-        <w:numPr>
-          <w:ilvl w:val="1"/>
-          <w:numId w:val="4"/>
-        </w:numPr>
-        <w:rPr>
-          <w:b/>
-        </w:rPr>
-      </w:pPr>
-      <w:r>
-        <w:t xml:space="preserve">A1 : </w:t>
-      </w:r>
-      <w:r>
-        <w:t xml:space="preserve">L’utilisateur </w:t>
-      </w:r>
-      <w:r>
-        <w:t xml:space="preserve">ne </w:t>
-      </w:r>
-      <w:r>
-        <w:t xml:space="preserve">remplit </w:t>
-      </w:r>
-      <w:r>
-        <w:t xml:space="preserve">pas correctement </w:t>
-      </w:r>
-      <w:r>
-        <w:t>le formulaire</w:t>
+        <w:rPr>
+          <w:i/>
+        </w:rPr>
+      </w:pPr>
+      <w:r>
+        <w:rPr>
+          <w:i/>
+        </w:rPr>
+        <w:t>Le scéna</w:t>
+      </w:r>
+      <w:r>
+        <w:rPr>
+          <w:i/>
+        </w:rPr>
+        <w:t>rio nominal reprend à l’étape N3</w:t>
       </w:r>
     </w:p>
     <w:p>
@@ -519,155 +707,6 @@
         <w:rPr>
           <w:i/>
         </w:rPr>
-      </w:pPr>
-      <w:r>
-        <w:rPr>
-          <w:i/>
-        </w:rPr>
-        <w:t>Commence à l’étape N2</w:t>
-      </w:r>
-      <w:r>
-        <w:rPr>
-          <w:i/>
-        </w:rPr>
-        <w:t xml:space="preserve"> du scénario nominal</w:t>
-      </w:r>
-    </w:p>
-    <w:p>
-      <w:pPr>
-        <w:pStyle w:val="Paragraphedeliste"/>
-        <w:numPr>
-          <w:ilvl w:val="1"/>
-          <w:numId w:val="4"/>
-        </w:numPr>
-      </w:pPr>
-      <w:r>
-        <w:t>A</w:t>
-      </w:r>
-      <w:r>
-        <w:t>1.</w:t>
-      </w:r>
-      <w:r>
-        <w:t>2</w:t>
-      </w:r>
-      <w:r>
-        <w:t xml:space="preserve"> : </w:t>
-      </w:r>
-      <w:r>
-        <w:t>Le système indique à l’utilisateur les informations manquantes ou erronées</w:t>
-      </w:r>
-    </w:p>
-    <w:p>
-      <w:pPr>
-        <w:pStyle w:val="Paragraphedeliste"/>
-        <w:ind w:left="1440"/>
-        <w:rPr>
-          <w:i/>
-        </w:rPr>
-      </w:pPr>
-      <w:r>
-        <w:rPr>
-          <w:i/>
-        </w:rPr>
-        <w:t>Le scén</w:t>
-      </w:r>
-      <w:r>
-        <w:rPr>
-          <w:i/>
-        </w:rPr>
-        <w:t>a</w:t>
-      </w:r>
-      <w:r>
-        <w:rPr>
-          <w:i/>
-        </w:rPr>
-        <w:t>rio nominal reprend à l’étape N1</w:t>
-      </w:r>
-    </w:p>
-    <w:p>
-      <w:pPr>
-        <w:pStyle w:val="Paragraphedeliste"/>
-        <w:numPr>
-          <w:ilvl w:val="1"/>
-          <w:numId w:val="4"/>
-        </w:numPr>
-        <w:rPr>
-          <w:b/>
-        </w:rPr>
-      </w:pPr>
-      <w:r>
-        <w:t>A2 : Le système interbancaire refuse le paiement</w:t>
-      </w:r>
-    </w:p>
-    <w:p>
-      <w:pPr>
-        <w:pStyle w:val="Paragraphedeliste"/>
-        <w:ind w:left="1440"/>
-        <w:rPr>
-          <w:i/>
-        </w:rPr>
-      </w:pPr>
-      <w:r>
-        <w:rPr>
-          <w:i/>
-        </w:rPr>
-        <w:t>Commence à l’étape N4 du scénario nominal</w:t>
-      </w:r>
-    </w:p>
-    <w:p>
-      <w:pPr>
-        <w:pStyle w:val="Paragraphedeliste"/>
-        <w:numPr>
-          <w:ilvl w:val="1"/>
-          <w:numId w:val="4"/>
-        </w:numPr>
-      </w:pPr>
-      <w:r>
-        <w:t>A2</w:t>
-      </w:r>
-      <w:r>
-        <w:t>.</w:t>
-      </w:r>
-      <w:r>
-        <w:t xml:space="preserve">4 : </w:t>
-      </w:r>
-      <w:r>
-        <w:t>Le</w:t>
-      </w:r>
-      <w:r>
-        <w:t xml:space="preserve"> système prévient l’utilisateur que le paiement a été refusé</w:t>
-      </w:r>
-    </w:p>
-    <w:p>
-      <w:pPr>
-        <w:pStyle w:val="Paragraphedeliste"/>
-        <w:numPr>
-          <w:ilvl w:val="1"/>
-          <w:numId w:val="4"/>
-        </w:numPr>
-      </w:pPr>
-      <w:r>
-        <w:t>A2.5 : Le système propose à l’utilisateur de payer avec une autre carte</w:t>
-      </w:r>
-    </w:p>
-    <w:p>
-      <w:pPr>
-        <w:pStyle w:val="Paragraphedeliste"/>
-        <w:ind w:left="1440"/>
-        <w:rPr>
-          <w:i/>
-        </w:rPr>
-      </w:pPr>
-      <w:r>
-        <w:rPr>
-          <w:i/>
-        </w:rPr>
-        <w:t>Le scénario nominal reprend à l’étape N1</w:t>
-      </w:r>
-    </w:p>
-    <w:p>
-      <w:pPr>
-        <w:pStyle w:val="Paragraphedeliste"/>
       </w:pPr>
     </w:p>
     <w:p>

</xml_diff>

<commit_message>
Updated "Payer" and "Stocker un objet" textual descriptions
</commit_message>
<xml_diff>
--- a/Descriptions textuelles des cas d'utilisation/Payer.docx
+++ b/Descriptions textuelles des cas d'utilisation/Payer.docx
@@ -255,21 +255,8 @@
       <w:r>
         <w:t>L’utilisateur a souhaité stocker ou récupérer un objet</w:t>
       </w:r>
-    </w:p>
-    <w:p>
-      <w:pPr>
-        <w:pStyle w:val="Paragraphedeliste"/>
-        <w:numPr>
-          <w:ilvl w:val="0"/>
-          <w:numId w:val="6"/>
-        </w:numPr>
-        <w:rPr>
-          <w:b/>
-        </w:rPr>
-      </w:pPr>
-      <w:r>
-        <w:t>L’utilisateur a cliqué sur « Passer au paiement »</w:t>
-      </w:r>
+      <w:bookmarkStart w:id="0" w:name="_GoBack"/>
+      <w:bookmarkEnd w:id="0"/>
     </w:p>
     <w:p>
       <w:pPr>
@@ -571,8 +558,6 @@
         </w:rPr>
         <w:t>rio nominal reprend à l’étape N2</w:t>
       </w:r>
-      <w:bookmarkStart w:id="0" w:name="_GoBack"/>
-      <w:bookmarkEnd w:id="0"/>
     </w:p>
     <w:p>
       <w:pPr>
@@ -595,13 +580,7 @@
         </w:rPr>
       </w:pPr>
       <w:r>
-        <w:t>A2</w:t>
-      </w:r>
-      <w:r>
-        <w:t xml:space="preserve"> : L’utilisateur </w:t>
-      </w:r>
-      <w:r>
-        <w:t>veut payer avec une autre CB</w:t>
+        <w:t>A2 : L’utilisateur veut payer avec une autre CB</w:t>
       </w:r>
     </w:p>
     <w:p>
@@ -628,10 +607,7 @@
         </w:numPr>
       </w:pPr>
       <w:r>
-        <w:t>A</w:t>
-      </w:r>
-      <w:r>
-        <w:t>2</w:t>
+        <w:t>A2</w:t>
       </w:r>
       <w:r>
         <w:t>.</w:t>
@@ -691,13 +667,7 @@
         <w:rPr>
           <w:i/>
         </w:rPr>
-        <w:t>Le scéna</w:t>
-      </w:r>
-      <w:r>
-        <w:rPr>
-          <w:i/>
-        </w:rPr>
-        <w:t>rio nominal reprend à l’étape N3</w:t>
+        <w:t>Le scénario nominal reprend à l’étape N3</w:t>
       </w:r>
     </w:p>
     <w:p>

</xml_diff>